<commit_message>
adding meeting 2 to the logs
</commit_message>
<xml_diff>
--- a/Meeting_logs.docx
+++ b/Meeting_logs.docx
@@ -52,11 +52,9 @@
       <w:r>
         <w:t xml:space="preserve">-sectioning of work load for architecture of </w:t>
       </w:r>
-      <w:proofErr w:type="spellStart"/>
-      <w:r>
-        <w:t>PintOS</w:t>
-      </w:r>
-      <w:proofErr w:type="spellEnd"/>
+      <w:r>
+        <w:t>Pintos</w:t>
+      </w:r>
       <w:r>
         <w:t>:</w:t>
       </w:r>
@@ -205,11 +203,9 @@
       <w:r>
         <w:t xml:space="preserve"> to </w:t>
       </w:r>
-      <w:proofErr w:type="spellStart"/>
-      <w:r>
-        <w:t>gitlab</w:t>
-      </w:r>
-      <w:proofErr w:type="spellEnd"/>
+      <w:r>
+        <w:t>GitLab</w:t>
+      </w:r>
       <w:r>
         <w:t xml:space="preserve"> and catch</w:t>
       </w:r>
@@ -240,6 +236,34 @@
       <w:proofErr w:type="spellEnd"/>
       <w:r>
         <w:t xml:space="preserve"> to Krishna</w:t>
+      </w:r>
+    </w:p>
+    <w:p>
+      <w:r>
+        <w:rPr>
+          <w:rFonts w:hint="eastAsia"/>
+        </w:rPr>
+        <w:t>-</w:t>
+      </w:r>
+      <w:r>
+        <w:t xml:space="preserve"> discussing options of which system calls we can </w:t>
+      </w:r>
+      <w:r>
+        <w:t>implement</w:t>
+      </w:r>
+      <w:r>
+        <w:t xml:space="preserve"> and starting to understand each of the 13 given to us</w:t>
+      </w:r>
+    </w:p>
+    <w:p>
+      <w:r>
+        <w:rPr>
+          <w:rFonts w:hint="eastAsia"/>
+        </w:rPr>
+        <w:t>-</w:t>
+      </w:r>
+      <w:r>
+        <w:t xml:space="preserve"> adding module tutors as reporters on our GitLab project</w:t>
       </w:r>
     </w:p>
     <w:p/>

</xml_diff>